<commit_message>
Lab3. Minor fixes in the report
</commit_message>
<xml_diff>
--- a/Lab3/ReportLab3.docx
+++ b/Lab3/ReportLab3.docx
@@ -730,6 +730,7 @@
       <w:r>
         <w:rPr>
           <w:rFonts w:ascii="Times New Roman" w:hAnsi="Times New Roman"/>
+          <w:noProof/>
           <w:sz w:val="32"/>
           <w:szCs w:val="32"/>
         </w:rPr>
@@ -816,7 +817,7 @@
           <w:rFonts w:ascii="Times New Roman" w:hAnsi="Times New Roman"/>
           <w:sz w:val="32"/>
           <w:szCs w:val="32"/>
-          <w:lang w:val="en-US"/>
+          <w:lang w:val="ru-RU"/>
         </w:rPr>
       </w:pPr>
       <w:r>
@@ -894,6 +895,7 @@
       <w:r>
         <w:rPr>
           <w:rFonts w:ascii="Times New Roman" w:hAnsi="Times New Roman"/>
+          <w:noProof/>
           <w:sz w:val="32"/>
           <w:szCs w:val="32"/>
           <w:lang w:val="en-US"/>
@@ -1021,6 +1023,7 @@
       <w:r>
         <w:rPr>
           <w:rFonts w:ascii="Times New Roman" w:hAnsi="Times New Roman"/>
+          <w:noProof/>
           <w:sz w:val="32"/>
           <w:szCs w:val="32"/>
           <w:lang w:val="ru-RU"/>
@@ -1078,57 +1081,49 @@
           <w:rFonts w:ascii="Times New Roman" w:hAnsi="Times New Roman"/>
           <w:sz w:val="32"/>
           <w:szCs w:val="32"/>
+          <w:lang w:val="ru-RU"/>
+        </w:rPr>
+      </w:pPr>
+      <w:r>
+        <w:rPr>
+          <w:rFonts w:ascii="Times New Roman" w:hAnsi="Times New Roman"/>
+          <w:sz w:val="32"/>
+          <w:szCs w:val="32"/>
+          <w:lang w:val="ru-RU"/>
+        </w:rPr>
+        <w:t xml:space="preserve">4) </w:t>
+      </w:r>
+      <w:r>
+        <w:rPr>
+          <w:rFonts w:ascii="Times New Roman" w:hAnsi="Times New Roman"/>
+          <w:sz w:val="32"/>
+          <w:szCs w:val="32"/>
+        </w:rPr>
+        <w:t xml:space="preserve">Додамо стилі та використаємо технологію </w:t>
+      </w:r>
+      <w:r>
+        <w:rPr>
+          <w:rFonts w:ascii="Times New Roman" w:hAnsi="Times New Roman"/>
+          <w:sz w:val="32"/>
+          <w:szCs w:val="32"/>
           <w:lang w:val="en-US"/>
         </w:rPr>
-      </w:pPr>
-      <w:r>
+        <w:t>flex</w:t>
+      </w:r>
+    </w:p>
+    <w:p>
+      <w:pPr>
         <w:rPr>
           <w:rFonts w:ascii="Times New Roman" w:hAnsi="Times New Roman"/>
           <w:sz w:val="32"/>
           <w:szCs w:val="32"/>
           <w:lang w:val="ru-RU"/>
         </w:rPr>
-        <w:t xml:space="preserve">4) </w:t>
-      </w:r>
-      <w:r>
-        <w:rPr>
-          <w:rFonts w:ascii="Times New Roman" w:hAnsi="Times New Roman"/>
-          <w:sz w:val="32"/>
-          <w:szCs w:val="32"/>
-        </w:rPr>
-        <w:t xml:space="preserve">Додамо стилі та використаємо технологію </w:t>
-      </w:r>
-      <w:r>
-        <w:rPr>
-          <w:rFonts w:ascii="Times New Roman" w:hAnsi="Times New Roman"/>
-          <w:sz w:val="32"/>
-          <w:szCs w:val="32"/>
-          <w:lang w:val="en-US"/>
-        </w:rPr>
-        <w:t>fl</w:t>
-      </w:r>
-      <w:r>
-        <w:rPr>
-          <w:rFonts w:ascii="Times New Roman" w:hAnsi="Times New Roman"/>
-          <w:sz w:val="32"/>
-          <w:szCs w:val="32"/>
-          <w:lang w:val="en-US"/>
-        </w:rPr>
-        <w:t>ex</w:t>
-      </w:r>
-    </w:p>
-    <w:p>
-      <w:pPr>
-        <w:rPr>
-          <w:rFonts w:ascii="Times New Roman" w:hAnsi="Times New Roman"/>
-          <w:sz w:val="32"/>
-          <w:szCs w:val="32"/>
-          <w:lang w:val="ru-RU"/>
-        </w:rPr>
-      </w:pPr>
-      <w:r>
-        <w:rPr>
-          <w:rFonts w:ascii="Times New Roman" w:hAnsi="Times New Roman"/>
+      </w:pPr>
+      <w:r>
+        <w:rPr>
+          <w:rFonts w:ascii="Times New Roman" w:hAnsi="Times New Roman"/>
+          <w:noProof/>
           <w:sz w:val="32"/>
           <w:szCs w:val="32"/>
           <w:lang w:val="ru-RU"/>
@@ -1204,20 +1199,37 @@
           <w:sz w:val="32"/>
           <w:szCs w:val="32"/>
         </w:rPr>
-        <w:t>результаті наша веб-сторінк виглядає так (обидва варіанти):</w:t>
-      </w:r>
-    </w:p>
-    <w:p>
-      <w:pPr>
-        <w:rPr>
-          <w:rFonts w:ascii="Times New Roman" w:hAnsi="Times New Roman"/>
-          <w:sz w:val="32"/>
-          <w:szCs w:val="32"/>
-        </w:rPr>
-      </w:pPr>
-      <w:r>
-        <w:rPr>
-          <w:rFonts w:ascii="Times New Roman" w:hAnsi="Times New Roman"/>
+        <w:t>результаті наша веб-сторінк</w:t>
+      </w:r>
+      <w:r>
+        <w:rPr>
+          <w:rFonts w:ascii="Times New Roman" w:hAnsi="Times New Roman"/>
+          <w:sz w:val="32"/>
+          <w:szCs w:val="32"/>
+        </w:rPr>
+        <w:t>а</w:t>
+      </w:r>
+      <w:r>
+        <w:rPr>
+          <w:rFonts w:ascii="Times New Roman" w:hAnsi="Times New Roman"/>
+          <w:sz w:val="32"/>
+          <w:szCs w:val="32"/>
+        </w:rPr>
+        <w:t xml:space="preserve"> виглядає так (обидва варіанти):</w:t>
+      </w:r>
+    </w:p>
+    <w:p>
+      <w:pPr>
+        <w:rPr>
+          <w:rFonts w:ascii="Times New Roman" w:hAnsi="Times New Roman"/>
+          <w:sz w:val="32"/>
+          <w:szCs w:val="32"/>
+        </w:rPr>
+      </w:pPr>
+      <w:r>
+        <w:rPr>
+          <w:rFonts w:ascii="Times New Roman" w:hAnsi="Times New Roman"/>
+          <w:noProof/>
           <w:sz w:val="32"/>
           <w:szCs w:val="32"/>
         </w:rPr>
@@ -1299,6 +1311,7 @@
       <w:r>
         <w:rPr>
           <w:rFonts w:ascii="Times New Roman" w:hAnsi="Times New Roman"/>
+          <w:noProof/>
           <w:sz w:val="32"/>
           <w:szCs w:val="32"/>
         </w:rPr>
@@ -1390,7 +1403,28 @@
           <w:sz w:val="32"/>
           <w:szCs w:val="32"/>
         </w:rPr>
-        <w:t>Виновок:</w:t>
+        <w:t>Ви</w:t>
+      </w:r>
+      <w:r>
+        <w:rPr>
+          <w:rFonts w:ascii="Times New Roman" w:hAnsi="Times New Roman"/>
+          <w:b/>
+          <w:bCs/>
+          <w:sz w:val="32"/>
+          <w:szCs w:val="32"/>
+          <w:lang w:val="en-US"/>
+        </w:rPr>
+        <w:t>c</w:t>
+      </w:r>
+      <w:r>
+        <w:rPr>
+          <w:rFonts w:ascii="Times New Roman" w:hAnsi="Times New Roman"/>
+          <w:b/>
+          <w:bCs/>
+          <w:sz w:val="32"/>
+          <w:szCs w:val="32"/>
+        </w:rPr>
+        <w:t>новок:</w:t>
       </w:r>
     </w:p>
     <w:p>
@@ -1402,30 +1436,136 @@
           <w:rFonts w:ascii="Times New Roman" w:hAnsi="Times New Roman"/>
           <w:sz w:val="32"/>
           <w:szCs w:val="32"/>
+          <w:lang w:val="ru-RU"/>
+        </w:rPr>
+      </w:pPr>
+      <w:r>
+        <w:rPr>
+          <w:rFonts w:ascii="Times New Roman" w:hAnsi="Times New Roman"/>
+          <w:sz w:val="32"/>
+          <w:szCs w:val="32"/>
+        </w:rPr>
+        <w:t xml:space="preserve">У лабораторній роботі </w:t>
+      </w:r>
+      <w:r>
+        <w:rPr>
+          <w:rFonts w:ascii="Times New Roman" w:hAnsi="Times New Roman"/>
+          <w:sz w:val="32"/>
+          <w:szCs w:val="32"/>
+        </w:rPr>
+        <w:t>я</w:t>
+      </w:r>
+      <w:r>
+        <w:rPr>
+          <w:rFonts w:ascii="Times New Roman" w:hAnsi="Times New Roman"/>
+          <w:sz w:val="32"/>
+          <w:szCs w:val="32"/>
+        </w:rPr>
+        <w:t xml:space="preserve"> </w:t>
+      </w:r>
+      <w:r>
+        <w:rPr>
+          <w:rFonts w:ascii="Times New Roman" w:hAnsi="Times New Roman"/>
+          <w:sz w:val="32"/>
+          <w:szCs w:val="32"/>
+        </w:rPr>
+        <w:t>створив</w:t>
+      </w:r>
+      <w:r>
+        <w:rPr>
+          <w:rFonts w:ascii="Times New Roman" w:hAnsi="Times New Roman"/>
+          <w:sz w:val="32"/>
+          <w:szCs w:val="32"/>
+        </w:rPr>
+        <w:t xml:space="preserve"> </w:t>
+      </w:r>
+      <w:r>
+        <w:rPr>
+          <w:rFonts w:ascii="Times New Roman" w:hAnsi="Times New Roman"/>
+          <w:sz w:val="32"/>
+          <w:szCs w:val="32"/>
+        </w:rPr>
+        <w:t xml:space="preserve">блочний </w:t>
+      </w:r>
+      <w:r>
+        <w:rPr>
+          <w:rFonts w:ascii="Times New Roman" w:hAnsi="Times New Roman"/>
+          <w:sz w:val="32"/>
+          <w:szCs w:val="32"/>
+        </w:rPr>
+        <w:t xml:space="preserve">макет </w:t>
+      </w:r>
+      <w:r>
+        <w:rPr>
+          <w:rFonts w:ascii="Times New Roman" w:hAnsi="Times New Roman"/>
+          <w:sz w:val="32"/>
+          <w:szCs w:val="32"/>
+        </w:rPr>
+        <w:t>веб-</w:t>
+      </w:r>
+      <w:r>
+        <w:rPr>
+          <w:rFonts w:ascii="Times New Roman" w:hAnsi="Times New Roman"/>
+          <w:sz w:val="32"/>
+          <w:szCs w:val="32"/>
+        </w:rPr>
+        <w:t>сторінки . У першій частині завдання використовува</w:t>
+      </w:r>
+      <w:r>
+        <w:rPr>
+          <w:rFonts w:ascii="Times New Roman" w:hAnsi="Times New Roman"/>
+          <w:sz w:val="32"/>
+          <w:szCs w:val="32"/>
+        </w:rPr>
+        <w:t>в</w:t>
+      </w:r>
+      <w:r>
+        <w:rPr>
+          <w:rFonts w:ascii="Times New Roman" w:hAnsi="Times New Roman"/>
+          <w:sz w:val="32"/>
+          <w:szCs w:val="32"/>
+        </w:rPr>
+        <w:t xml:space="preserve"> float та відсотковий width для блочної верстки. У другій частині використа</w:t>
+      </w:r>
+      <w:r>
+        <w:rPr>
+          <w:rFonts w:ascii="Times New Roman" w:hAnsi="Times New Roman"/>
+          <w:sz w:val="32"/>
+          <w:szCs w:val="32"/>
+        </w:rPr>
+        <w:t>в технолог</w:t>
+      </w:r>
+      <w:r>
+        <w:rPr>
+          <w:rFonts w:ascii="Times New Roman" w:hAnsi="Times New Roman"/>
+          <w:sz w:val="32"/>
+          <w:szCs w:val="32"/>
+        </w:rPr>
+        <w:t>і</w:t>
+      </w:r>
+      <w:r>
+        <w:rPr>
+          <w:rFonts w:ascii="Times New Roman" w:hAnsi="Times New Roman"/>
+          <w:sz w:val="32"/>
+          <w:szCs w:val="32"/>
+        </w:rPr>
+        <w:t xml:space="preserve">ю </w:t>
+      </w:r>
+      <w:r>
+        <w:rPr>
+          <w:rFonts w:ascii="Times New Roman" w:hAnsi="Times New Roman"/>
+          <w:sz w:val="32"/>
+          <w:szCs w:val="32"/>
           <w:lang w:val="en-US"/>
         </w:rPr>
-      </w:pPr>
-      <w:r>
-        <w:rPr>
-          <w:rFonts w:ascii="Times New Roman" w:hAnsi="Times New Roman"/>
-          <w:sz w:val="32"/>
-          <w:szCs w:val="32"/>
-        </w:rPr>
-        <w:t xml:space="preserve">У лабораторній роботі </w:t>
-      </w:r>
-      <w:r>
-        <w:rPr>
-          <w:rFonts w:ascii="Times New Roman" w:hAnsi="Times New Roman"/>
-          <w:sz w:val="32"/>
-          <w:szCs w:val="32"/>
-        </w:rPr>
-        <w:t>я</w:t>
-      </w:r>
-      <w:r>
-        <w:rPr>
-          <w:rFonts w:ascii="Times New Roman" w:hAnsi="Times New Roman"/>
-          <w:sz w:val="32"/>
-          <w:szCs w:val="32"/>
+        <w:t>flex</w:t>
+      </w:r>
+      <w:r>
+        <w:rPr>
+          <w:rFonts w:ascii="Times New Roman" w:hAnsi="Times New Roman"/>
+          <w:sz w:val="32"/>
+          <w:szCs w:val="32"/>
+          <w:lang w:val="ru-RU"/>
         </w:rPr>
         <w:t xml:space="preserve"> </w:t>
       </w:r>
@@ -1435,105 +1575,7 @@
           <w:sz w:val="32"/>
           <w:szCs w:val="32"/>
         </w:rPr>
-        <w:t>створив</w:t>
-      </w:r>
-      <w:r>
-        <w:rPr>
-          <w:rFonts w:ascii="Times New Roman" w:hAnsi="Times New Roman"/>
-          <w:sz w:val="32"/>
-          <w:szCs w:val="32"/>
-        </w:rPr>
-        <w:t xml:space="preserve"> </w:t>
-      </w:r>
-      <w:r>
-        <w:rPr>
-          <w:rFonts w:ascii="Times New Roman" w:hAnsi="Times New Roman"/>
-          <w:sz w:val="32"/>
-          <w:szCs w:val="32"/>
-        </w:rPr>
-        <w:t xml:space="preserve">блочний </w:t>
-      </w:r>
-      <w:r>
-        <w:rPr>
-          <w:rFonts w:ascii="Times New Roman" w:hAnsi="Times New Roman"/>
-          <w:sz w:val="32"/>
-          <w:szCs w:val="32"/>
-        </w:rPr>
-        <w:t xml:space="preserve">макет </w:t>
-      </w:r>
-      <w:r>
-        <w:rPr>
-          <w:rFonts w:ascii="Times New Roman" w:hAnsi="Times New Roman"/>
-          <w:sz w:val="32"/>
-          <w:szCs w:val="32"/>
-        </w:rPr>
-        <w:t>веб-</w:t>
-      </w:r>
-      <w:r>
-        <w:rPr>
-          <w:rFonts w:ascii="Times New Roman" w:hAnsi="Times New Roman"/>
-          <w:sz w:val="32"/>
-          <w:szCs w:val="32"/>
-        </w:rPr>
-        <w:t>сторінки . У першій частині завдання використовува</w:t>
-      </w:r>
-      <w:r>
-        <w:rPr>
-          <w:rFonts w:ascii="Times New Roman" w:hAnsi="Times New Roman"/>
-          <w:sz w:val="32"/>
-          <w:szCs w:val="32"/>
-        </w:rPr>
-        <w:t>в</w:t>
-      </w:r>
-      <w:r>
-        <w:rPr>
-          <w:rFonts w:ascii="Times New Roman" w:hAnsi="Times New Roman"/>
-          <w:sz w:val="32"/>
-          <w:szCs w:val="32"/>
-        </w:rPr>
-        <w:t xml:space="preserve"> float та відсотковий width для блочної верстки. У другій частині використа</w:t>
-      </w:r>
-      <w:r>
-        <w:rPr>
-          <w:rFonts w:ascii="Times New Roman" w:hAnsi="Times New Roman"/>
-          <w:sz w:val="32"/>
-          <w:szCs w:val="32"/>
-        </w:rPr>
-        <w:t xml:space="preserve">в технологвю </w:t>
-      </w:r>
-      <w:r>
-        <w:rPr>
-          <w:rFonts w:ascii="Times New Roman" w:hAnsi="Times New Roman"/>
-          <w:sz w:val="32"/>
-          <w:szCs w:val="32"/>
-          <w:lang w:val="en-US"/>
-        </w:rPr>
-        <w:t>flex</w:t>
-      </w:r>
-      <w:r>
-        <w:rPr>
-          <w:rFonts w:ascii="Times New Roman" w:hAnsi="Times New Roman"/>
-          <w:sz w:val="32"/>
-          <w:szCs w:val="32"/>
-          <w:lang w:val="ru-RU"/>
-        </w:rPr>
-        <w:t xml:space="preserve"> </w:t>
-      </w:r>
-      <w:r>
-        <w:rPr>
-          <w:rFonts w:ascii="Times New Roman" w:hAnsi="Times New Roman"/>
-          <w:sz w:val="32"/>
-          <w:szCs w:val="32"/>
-        </w:rPr>
-        <w:t xml:space="preserve">для створення макету. </w:t>
-      </w:r>
-      <w:r>
-        <w:rPr>
-          <w:rFonts w:ascii="Times New Roman" w:hAnsi="Times New Roman"/>
-          <w:sz w:val="32"/>
-          <w:szCs w:val="32"/>
-        </w:rPr>
-        <w:t>П</w:t>
+        <w:t>для створення макету. П</w:t>
       </w:r>
       <w:r>
         <w:rPr>
@@ -2042,6 +2084,7 @@
   <w:style w:type="character" w:default="1" w:styleId="a0">
     <w:name w:val="Default Paragraph Font"/>
     <w:uiPriority w:val="1"/>
+    <w:semiHidden/>
     <w:unhideWhenUsed/>
   </w:style>
   <w:style w:type="table" w:default="1" w:styleId="a1">

</xml_diff>

<commit_message>
Lab3. Lab report was updated
</commit_message>
<xml_diff>
--- a/Lab3/ReportLab3.docx
+++ b/Lab3/ReportLab3.docx
@@ -469,7 +469,7 @@
       <w:hyperlink r:id="rId4" w:tgtFrame="_blank" w:history="1">
         <w:r>
           <w:rPr>
-            <w:rStyle w:val="a3"/>
+            <w:rStyle w:val="Hyperlink"/>
             <w:rFonts w:ascii="Times New Roman" w:hAnsi="Times New Roman"/>
             <w:color w:val="000000" w:themeColor="text1"/>
             <w:sz w:val="28"/>
@@ -717,6 +717,51 @@
         </w:rPr>
         <w:t>1) Створимо базову структуру сторінки</w:t>
       </w:r>
+      <w:r>
+        <w:rPr>
+          <w:rFonts w:ascii="Times New Roman" w:hAnsi="Times New Roman"/>
+          <w:sz w:val="32"/>
+          <w:szCs w:val="32"/>
+          <w:lang w:val="ru-RU"/>
+        </w:rPr>
+        <w:t xml:space="preserve"> </w:t>
+      </w:r>
+      <w:r>
+        <w:rPr>
+          <w:rFonts w:ascii="Times New Roman" w:hAnsi="Times New Roman"/>
+          <w:sz w:val="32"/>
+          <w:szCs w:val="32"/>
+          <w:lang w:val="ru-RU"/>
+        </w:rPr>
+        <w:t xml:space="preserve">та додамо с контейнер з блоками для першого завдання. Додамо відповідні </w:t>
+      </w:r>
+      <w:r>
+        <w:rPr>
+          <w:rFonts w:ascii="Times New Roman" w:hAnsi="Times New Roman"/>
+          <w:sz w:val="32"/>
+          <w:szCs w:val="32"/>
+          <w:lang w:val="en-US"/>
+        </w:rPr>
+        <w:t>css</w:t>
+      </w:r>
+      <w:r>
+        <w:rPr>
+          <w:rFonts w:ascii="Times New Roman" w:hAnsi="Times New Roman"/>
+          <w:sz w:val="32"/>
+          <w:szCs w:val="32"/>
+          <w:lang w:val="ru-RU"/>
+        </w:rPr>
+        <w:t xml:space="preserve"> </w:t>
+      </w:r>
+      <w:r>
+        <w:rPr>
+          <w:rFonts w:ascii="Times New Roman" w:hAnsi="Times New Roman"/>
+          <w:sz w:val="32"/>
+          <w:szCs w:val="32"/>
+          <w:lang w:val="ru-RU"/>
+        </w:rPr>
+        <w:t>класси.</w:t>
+      </w:r>
     </w:p>
     <w:p>
       <w:pPr>
@@ -730,15 +775,14 @@
       <w:r>
         <w:rPr>
           <w:rFonts w:ascii="Times New Roman" w:hAnsi="Times New Roman"/>
-          <w:noProof/>
           <w:sz w:val="32"/>
           <w:szCs w:val="32"/>
         </w:rPr>
         <w:drawing>
-          <wp:inline distT="0" distB="0" distL="0" distR="0" wp14:anchorId="41E720CF" wp14:editId="1788D35A">
-            <wp:extent cx="4165013" cy="2064783"/>
-            <wp:effectExtent l="152400" t="152400" r="368935" b="354965"/>
-            <wp:docPr id="1" name="Рисунок 1"/>
+          <wp:inline distT="0" distB="0" distL="0" distR="0" wp14:anchorId="5E271E0F" wp14:editId="46DD8E92">
+            <wp:extent cx="5940425" cy="2068830"/>
+            <wp:effectExtent l="0" t="0" r="3175" b="7620"/>
+            <wp:docPr id="1" name="Picture 1"/>
             <wp:cNvGraphicFramePr>
               <a:graphicFrameLocks xmlns:a="http://schemas.openxmlformats.org/drawingml/2006/main" noChangeAspect="1"/>
             </wp:cNvGraphicFramePr>
@@ -758,21 +802,11 @@
                   <pic:spPr>
                     <a:xfrm>
                       <a:off x="0" y="0"/>
-                      <a:ext cx="4167801" cy="2066165"/>
+                      <a:ext cx="5940425" cy="2068830"/>
                     </a:xfrm>
                     <a:prstGeom prst="rect">
                       <a:avLst/>
                     </a:prstGeom>
-                    <a:ln>
-                      <a:noFill/>
-                    </a:ln>
-                    <a:effectLst>
-                      <a:outerShdw blurRad="292100" dist="139700" dir="2700000" algn="tl" rotWithShape="0">
-                        <a:srgbClr val="333333">
-                          <a:alpha val="65000"/>
-                        </a:srgbClr>
-                      </a:outerShdw>
-                    </a:effectLst>
                   </pic:spPr>
                 </pic:pic>
               </a:graphicData>
@@ -817,7 +851,15 @@
           <w:rFonts w:ascii="Times New Roman" w:hAnsi="Times New Roman"/>
           <w:sz w:val="32"/>
           <w:szCs w:val="32"/>
-          <w:lang w:val="ru-RU"/>
+        </w:rPr>
+      </w:pPr>
+    </w:p>
+    <w:p>
+      <w:pPr>
+        <w:rPr>
+          <w:rFonts w:ascii="Times New Roman" w:hAnsi="Times New Roman"/>
+          <w:sz w:val="32"/>
+          <w:szCs w:val="32"/>
         </w:rPr>
       </w:pPr>
       <w:r>
@@ -827,7 +869,23 @@
           <w:szCs w:val="32"/>
         </w:rPr>
         <w:lastRenderedPageBreak/>
-        <w:t xml:space="preserve">2) Додамо стилі в окремому </w:t>
+        <w:t xml:space="preserve">2) Додамо </w:t>
+      </w:r>
+      <w:r>
+        <w:rPr>
+          <w:rFonts w:ascii="Times New Roman" w:hAnsi="Times New Roman"/>
+          <w:sz w:val="32"/>
+          <w:szCs w:val="32"/>
+        </w:rPr>
+        <w:t xml:space="preserve">спільні для обох завдань </w:t>
+      </w:r>
+      <w:r>
+        <w:rPr>
+          <w:rFonts w:ascii="Times New Roman" w:hAnsi="Times New Roman"/>
+          <w:sz w:val="32"/>
+          <w:szCs w:val="32"/>
+        </w:rPr>
+        <w:t xml:space="preserve">стилі в окремому </w:t>
       </w:r>
       <w:r>
         <w:rPr>
@@ -843,7 +901,6 @@
           <w:rFonts w:ascii="Times New Roman" w:hAnsi="Times New Roman"/>
           <w:sz w:val="32"/>
           <w:szCs w:val="32"/>
-          <w:lang w:val="ru-RU"/>
         </w:rPr>
         <w:t>.</w:t>
       </w:r>
@@ -861,7 +918,6 @@
           <w:rFonts w:ascii="Times New Roman" w:hAnsi="Times New Roman"/>
           <w:sz w:val="32"/>
           <w:szCs w:val="32"/>
-          <w:lang w:val="ru-RU"/>
         </w:rPr>
         <w:t xml:space="preserve"> </w:t>
       </w:r>
@@ -871,7 +927,15 @@
           <w:sz w:val="32"/>
           <w:szCs w:val="32"/>
         </w:rPr>
-        <w:t xml:space="preserve">файлі та використаємо технологію </w:t>
+        <w:t xml:space="preserve">файлі </w:t>
+      </w:r>
+      <w:r>
+        <w:rPr>
+          <w:rFonts w:ascii="Times New Roman" w:hAnsi="Times New Roman"/>
+          <w:sz w:val="32"/>
+          <w:szCs w:val="32"/>
+        </w:rPr>
+        <w:t xml:space="preserve">. З нового : використали </w:t>
       </w:r>
       <w:r>
         <w:rPr>
@@ -880,31 +944,127 @@
           <w:szCs w:val="32"/>
           <w:lang w:val="en-US"/>
         </w:rPr>
-        <w:t>float</w:t>
-      </w:r>
-    </w:p>
-    <w:p>
-      <w:pPr>
+        <w:t>box</w:t>
+      </w:r>
+      <w:r>
+        <w:rPr>
+          <w:rFonts w:ascii="Times New Roman" w:hAnsi="Times New Roman"/>
+          <w:sz w:val="32"/>
+          <w:szCs w:val="32"/>
+          <w:lang w:val="ru-RU"/>
+        </w:rPr>
+        <w:t>-</w:t>
+      </w:r>
+      <w:r>
         <w:rPr>
           <w:rFonts w:ascii="Times New Roman" w:hAnsi="Times New Roman"/>
           <w:sz w:val="32"/>
           <w:szCs w:val="32"/>
           <w:lang w:val="en-US"/>
         </w:rPr>
-      </w:pPr>
-      <w:r>
-        <w:rPr>
-          <w:rFonts w:ascii="Times New Roman" w:hAnsi="Times New Roman"/>
-          <w:noProof/>
+        <w:t>sizing</w:t>
+      </w:r>
+      <w:r>
+        <w:rPr>
+          <w:rFonts w:ascii="Times New Roman" w:hAnsi="Times New Roman"/>
+          <w:sz w:val="32"/>
+          <w:szCs w:val="32"/>
+          <w:lang w:val="ru-RU"/>
+        </w:rPr>
+        <w:t xml:space="preserve"> </w:t>
+      </w:r>
+      <w:r>
+        <w:rPr>
+          <w:rFonts w:ascii="Times New Roman" w:hAnsi="Times New Roman"/>
+          <w:sz w:val="32"/>
+          <w:szCs w:val="32"/>
+          <w:lang w:val="ru-RU"/>
+        </w:rPr>
+        <w:t>щоб відступи не впливали на розм</w:t>
+      </w:r>
+      <w:r>
+        <w:rPr>
+          <w:rFonts w:ascii="Times New Roman" w:hAnsi="Times New Roman"/>
+          <w:sz w:val="32"/>
+          <w:szCs w:val="32"/>
+        </w:rPr>
+        <w:t xml:space="preserve">ір блоку. Також використаємо </w:t>
+      </w:r>
+      <w:r>
+        <w:rPr>
+          <w:rFonts w:ascii="Times New Roman" w:hAnsi="Times New Roman"/>
           <w:sz w:val="32"/>
           <w:szCs w:val="32"/>
           <w:lang w:val="en-US"/>
         </w:rPr>
+        <w:t>max</w:t>
+      </w:r>
+      <w:r>
+        <w:rPr>
+          <w:rFonts w:ascii="Times New Roman" w:hAnsi="Times New Roman"/>
+          <w:sz w:val="32"/>
+          <w:szCs w:val="32"/>
+          <w:lang w:val="ru-RU"/>
+        </w:rPr>
+        <w:t>-</w:t>
+      </w:r>
+      <w:r>
+        <w:rPr>
+          <w:rFonts w:ascii="Times New Roman" w:hAnsi="Times New Roman"/>
+          <w:sz w:val="32"/>
+          <w:szCs w:val="32"/>
+          <w:lang w:val="en-US"/>
+        </w:rPr>
+        <w:t>width</w:t>
+      </w:r>
+      <w:r>
+        <w:rPr>
+          <w:rFonts w:ascii="Times New Roman" w:hAnsi="Times New Roman"/>
+          <w:sz w:val="32"/>
+          <w:szCs w:val="32"/>
+          <w:lang w:val="ru-RU"/>
+        </w:rPr>
+        <w:t xml:space="preserve"> </w:t>
+      </w:r>
+      <w:r>
+        <w:rPr>
+          <w:rFonts w:ascii="Times New Roman" w:hAnsi="Times New Roman"/>
+          <w:sz w:val="32"/>
+          <w:szCs w:val="32"/>
+          <w:lang w:val="ru-RU"/>
+        </w:rPr>
+        <w:t>щоб ширина блоку не виходила за меж</w:t>
+      </w:r>
+      <w:r>
+        <w:rPr>
+          <w:rFonts w:ascii="Times New Roman" w:hAnsi="Times New Roman"/>
+          <w:sz w:val="32"/>
+          <w:szCs w:val="32"/>
+        </w:rPr>
+        <w:t xml:space="preserve">і 1200 пікселів і на широких екранах по бокам були пробіли. </w:t>
+      </w:r>
+    </w:p>
+    <w:p>
+      <w:pPr>
+        <w:rPr>
+          <w:rFonts w:ascii="Times New Roman" w:hAnsi="Times New Roman"/>
+          <w:sz w:val="32"/>
+          <w:szCs w:val="32"/>
+          <w:lang w:val="en-US"/>
+        </w:rPr>
+      </w:pPr>
+      <w:r>
+        <w:rPr>
+          <w:rFonts w:ascii="Times New Roman" w:hAnsi="Times New Roman"/>
+          <w:sz w:val="32"/>
+          <w:szCs w:val="32"/>
+          <w:lang w:val="en-US"/>
+        </w:rPr>
         <w:drawing>
-          <wp:inline distT="0" distB="0" distL="0" distR="0" wp14:anchorId="460938EE" wp14:editId="3E5A1A36">
-            <wp:extent cx="4382601" cy="8049225"/>
-            <wp:effectExtent l="152400" t="152400" r="361315" b="352425"/>
-            <wp:docPr id="2" name="Рисунок 2"/>
+          <wp:inline distT="0" distB="0" distL="0" distR="0" wp14:anchorId="2F456B90" wp14:editId="00AA7865">
+            <wp:extent cx="2895600" cy="4139536"/>
+            <wp:effectExtent l="0" t="0" r="0" b="0"/>
+            <wp:docPr id="7" name="Picture 7"/>
             <wp:cNvGraphicFramePr>
               <a:graphicFrameLocks xmlns:a="http://schemas.openxmlformats.org/drawingml/2006/main" noChangeAspect="1"/>
             </wp:cNvGraphicFramePr>
@@ -915,16 +1075,15 @@
                     <pic:cNvPr id="1" name=""/>
                     <pic:cNvPicPr/>
                   </pic:nvPicPr>
-                  <pic:blipFill>
+                  <pic:blipFill rotWithShape="1">
                     <a:blip r:embed="rId7"/>
-                    <a:stretch>
-                      <a:fillRect/>
-                    </a:stretch>
+                    <a:srcRect b="-14"/>
+                    <a:stretch/>
                   </pic:blipFill>
-                  <pic:spPr>
+                  <pic:spPr bwMode="auto">
                     <a:xfrm>
                       <a:off x="0" y="0"/>
-                      <a:ext cx="4403266" cy="8087179"/>
+                      <a:ext cx="2904211" cy="4151847"/>
                     </a:xfrm>
                     <a:prstGeom prst="rect">
                       <a:avLst/>
@@ -932,13 +1091,11 @@
                     <a:ln>
                       <a:noFill/>
                     </a:ln>
-                    <a:effectLst>
-                      <a:outerShdw blurRad="292100" dist="139700" dir="2700000" algn="tl" rotWithShape="0">
-                        <a:srgbClr val="333333">
-                          <a:alpha val="65000"/>
-                        </a:srgbClr>
-                      </a:outerShdw>
-                    </a:effectLst>
+                    <a:extLst>
+                      <a:ext uri="{53640926-AAD7-44D8-BBD7-CCE9431645EC}">
+                        <a14:shadowObscured xmlns:a14="http://schemas.microsoft.com/office/drawing/2010/main"/>
+                      </a:ext>
+                    </a:extLst>
                   </pic:spPr>
                 </pic:pic>
               </a:graphicData>
@@ -953,26 +1110,15 @@
           <w:rFonts w:ascii="Times New Roman" w:hAnsi="Times New Roman"/>
           <w:sz w:val="32"/>
           <w:szCs w:val="32"/>
-          <w:lang w:val="ru-RU"/>
-        </w:rPr>
-      </w:pPr>
-      <w:r>
-        <w:rPr>
-          <w:rFonts w:ascii="Times New Roman" w:hAnsi="Times New Roman"/>
-          <w:sz w:val="32"/>
-          <w:szCs w:val="32"/>
-          <w:lang w:val="ru-RU"/>
-        </w:rPr>
-        <w:lastRenderedPageBreak/>
-        <w:t xml:space="preserve">3) Додамо </w:t>
-      </w:r>
-      <w:r>
-        <w:rPr>
-          <w:rFonts w:ascii="Times New Roman" w:hAnsi="Times New Roman"/>
-          <w:sz w:val="32"/>
-          <w:szCs w:val="32"/>
-        </w:rPr>
-        <w:t xml:space="preserve">у </w:t>
+        </w:rPr>
+      </w:pPr>
+      <w:r>
+        <w:rPr>
+          <w:rFonts w:ascii="Times New Roman" w:hAnsi="Times New Roman"/>
+          <w:sz w:val="32"/>
+          <w:szCs w:val="32"/>
+        </w:rPr>
+        <w:t xml:space="preserve">3) Тепер додамо окремі стилі для першого завдання. Робимо </w:t>
       </w:r>
       <w:r>
         <w:rPr>
@@ -981,16 +1127,15 @@
           <w:szCs w:val="32"/>
           <w:lang w:val="en-US"/>
         </w:rPr>
-        <w:t>index</w:t>
-      </w:r>
-      <w:r>
-        <w:rPr>
-          <w:rFonts w:ascii="Times New Roman" w:hAnsi="Times New Roman"/>
-          <w:sz w:val="32"/>
-          <w:szCs w:val="32"/>
-          <w:lang w:val="ru-RU"/>
-        </w:rPr>
-        <w:t>.</w:t>
+        <w:t>display</w:t>
+      </w:r>
+      <w:r>
+        <w:rPr>
+          <w:rFonts w:ascii="Times New Roman" w:hAnsi="Times New Roman"/>
+          <w:sz w:val="32"/>
+          <w:szCs w:val="32"/>
+        </w:rPr>
+        <w:t xml:space="preserve">: </w:t>
       </w:r>
       <w:r>
         <w:rPr>
@@ -999,40 +1144,52 @@
           <w:szCs w:val="32"/>
           <w:lang w:val="en-US"/>
         </w:rPr>
-        <w:t>html</w:t>
-      </w:r>
-      <w:r>
-        <w:rPr>
-          <w:rFonts w:ascii="Times New Roman" w:hAnsi="Times New Roman"/>
-          <w:sz w:val="32"/>
-          <w:szCs w:val="32"/>
-          <w:lang w:val="ru-RU"/>
-        </w:rPr>
-        <w:t xml:space="preserve"> файл структуру другого блоку </w:t>
-      </w:r>
-    </w:p>
-    <w:p>
-      <w:pPr>
-        <w:rPr>
-          <w:rFonts w:ascii="Times New Roman" w:hAnsi="Times New Roman"/>
-          <w:sz w:val="32"/>
-          <w:szCs w:val="32"/>
-          <w:lang w:val="ru-RU"/>
-        </w:rPr>
-      </w:pPr>
-      <w:r>
-        <w:rPr>
-          <w:rFonts w:ascii="Times New Roman" w:hAnsi="Times New Roman"/>
-          <w:noProof/>
-          <w:sz w:val="32"/>
-          <w:szCs w:val="32"/>
-          <w:lang w:val="ru-RU"/>
+        <w:t>flex</w:t>
+      </w:r>
+      <w:r>
+        <w:rPr>
+          <w:rFonts w:ascii="Times New Roman" w:hAnsi="Times New Roman"/>
+          <w:sz w:val="32"/>
+          <w:szCs w:val="32"/>
+        </w:rPr>
+        <w:t xml:space="preserve"> щоб елементи мо</w:t>
+      </w:r>
+      <w:r>
+        <w:rPr>
+          <w:rFonts w:ascii="Times New Roman" w:hAnsi="Times New Roman"/>
+          <w:sz w:val="32"/>
+          <w:szCs w:val="32"/>
+          <w:lang w:val="ru-RU"/>
+        </w:rPr>
+        <w:t>гли бути на одному рядку, а п</w:t>
+      </w:r>
+      <w:r>
+        <w:rPr>
+          <w:rFonts w:ascii="Times New Roman" w:hAnsi="Times New Roman"/>
+          <w:sz w:val="32"/>
+          <w:szCs w:val="32"/>
+        </w:rPr>
+        <w:t>ісля цього за допомгою флоат даємо блокам напрямок.</w:t>
+      </w:r>
+      <w:r>
+        <w:rPr>
+          <w:rFonts w:ascii="Times New Roman" w:hAnsi="Times New Roman"/>
+          <w:sz w:val="32"/>
+          <w:szCs w:val="32"/>
+        </w:rPr>
+        <w:br/>
+      </w:r>
+      <w:r>
+        <w:rPr>
+          <w:rFonts w:ascii="Times New Roman" w:hAnsi="Times New Roman"/>
+          <w:sz w:val="32"/>
+          <w:szCs w:val="32"/>
         </w:rPr>
         <w:drawing>
-          <wp:inline distT="0" distB="0" distL="0" distR="0" wp14:anchorId="081F6257" wp14:editId="7C39AC3E">
-            <wp:extent cx="3827619" cy="2398026"/>
-            <wp:effectExtent l="152400" t="152400" r="363855" b="364490"/>
-            <wp:docPr id="3" name="Рисунок 3"/>
+          <wp:inline distT="0" distB="0" distL="0" distR="0" wp14:anchorId="53B78CB6" wp14:editId="17F5EF07">
+            <wp:extent cx="1968500" cy="2782457"/>
+            <wp:effectExtent l="0" t="0" r="0" b="0"/>
+            <wp:docPr id="8" name="Picture 8"/>
             <wp:cNvGraphicFramePr>
               <a:graphicFrameLocks xmlns:a="http://schemas.openxmlformats.org/drawingml/2006/main" noChangeAspect="1"/>
             </wp:cNvGraphicFramePr>
@@ -1052,21 +1209,11 @@
                   <pic:spPr>
                     <a:xfrm>
                       <a:off x="0" y="0"/>
-                      <a:ext cx="3840358" cy="2406007"/>
+                      <a:ext cx="1986851" cy="2808396"/>
                     </a:xfrm>
                     <a:prstGeom prst="rect">
                       <a:avLst/>
                     </a:prstGeom>
-                    <a:ln>
-                      <a:noFill/>
-                    </a:ln>
-                    <a:effectLst>
-                      <a:outerShdw blurRad="292100" dist="139700" dir="2700000" algn="tl" rotWithShape="0">
-                        <a:srgbClr val="333333">
-                          <a:alpha val="65000"/>
-                        </a:srgbClr>
-                      </a:outerShdw>
-                    </a:effectLst>
                   </pic:spPr>
                 </pic:pic>
               </a:graphicData>
@@ -1084,22 +1231,41 @@
           <w:lang w:val="ru-RU"/>
         </w:rPr>
       </w:pPr>
-      <w:r>
-        <w:rPr>
-          <w:rFonts w:ascii="Times New Roman" w:hAnsi="Times New Roman"/>
-          <w:sz w:val="32"/>
-          <w:szCs w:val="32"/>
-          <w:lang w:val="ru-RU"/>
-        </w:rPr>
-        <w:t xml:space="preserve">4) </w:t>
-      </w:r>
-      <w:r>
-        <w:rPr>
-          <w:rFonts w:ascii="Times New Roman" w:hAnsi="Times New Roman"/>
-          <w:sz w:val="32"/>
-          <w:szCs w:val="32"/>
-        </w:rPr>
-        <w:t xml:space="preserve">Додамо стилі та використаємо технологію </w:t>
+    </w:p>
+    <w:p>
+      <w:pPr>
+        <w:rPr>
+          <w:rFonts w:ascii="Times New Roman" w:hAnsi="Times New Roman"/>
+          <w:sz w:val="32"/>
+          <w:szCs w:val="32"/>
+          <w:lang w:val="ru-RU"/>
+        </w:rPr>
+      </w:pPr>
+      <w:r>
+        <w:rPr>
+          <w:rFonts w:ascii="Times New Roman" w:hAnsi="Times New Roman"/>
+          <w:sz w:val="32"/>
+          <w:szCs w:val="32"/>
+          <w:lang w:val="ru-RU"/>
+        </w:rPr>
+        <w:t>4</w:t>
+      </w:r>
+      <w:r>
+        <w:rPr>
+          <w:rFonts w:ascii="Times New Roman" w:hAnsi="Times New Roman"/>
+          <w:sz w:val="32"/>
+          <w:szCs w:val="32"/>
+          <w:lang w:val="ru-RU"/>
+        </w:rPr>
+        <w:t xml:space="preserve">) Додамо </w:t>
+      </w:r>
+      <w:r>
+        <w:rPr>
+          <w:rFonts w:ascii="Times New Roman" w:hAnsi="Times New Roman"/>
+          <w:sz w:val="32"/>
+          <w:szCs w:val="32"/>
+        </w:rPr>
+        <w:t xml:space="preserve">у </w:t>
       </w:r>
       <w:r>
         <w:rPr>
@@ -1108,31 +1274,66 @@
           <w:szCs w:val="32"/>
           <w:lang w:val="en-US"/>
         </w:rPr>
-        <w:t>flex</w:t>
-      </w:r>
-    </w:p>
-    <w:p>
-      <w:pPr>
-        <w:rPr>
-          <w:rFonts w:ascii="Times New Roman" w:hAnsi="Times New Roman"/>
-          <w:sz w:val="32"/>
-          <w:szCs w:val="32"/>
-          <w:lang w:val="ru-RU"/>
-        </w:rPr>
-      </w:pPr>
-      <w:r>
-        <w:rPr>
-          <w:rFonts w:ascii="Times New Roman" w:hAnsi="Times New Roman"/>
-          <w:noProof/>
+        <w:t>index</w:t>
+      </w:r>
+      <w:r>
+        <w:rPr>
+          <w:rFonts w:ascii="Times New Roman" w:hAnsi="Times New Roman"/>
+          <w:sz w:val="32"/>
+          <w:szCs w:val="32"/>
+          <w:lang w:val="ru-RU"/>
+        </w:rPr>
+        <w:t>.</w:t>
+      </w:r>
+      <w:r>
+        <w:rPr>
+          <w:rFonts w:ascii="Times New Roman" w:hAnsi="Times New Roman"/>
+          <w:sz w:val="32"/>
+          <w:szCs w:val="32"/>
+          <w:lang w:val="en-US"/>
+        </w:rPr>
+        <w:t>html</w:t>
+      </w:r>
+      <w:r>
+        <w:rPr>
+          <w:rFonts w:ascii="Times New Roman" w:hAnsi="Times New Roman"/>
+          <w:sz w:val="32"/>
+          <w:szCs w:val="32"/>
+          <w:lang w:val="ru-RU"/>
+        </w:rPr>
+        <w:t xml:space="preserve"> файл структуру другого блоку</w:t>
+      </w:r>
+      <w:r>
+        <w:rPr>
+          <w:rFonts w:ascii="Times New Roman" w:hAnsi="Times New Roman"/>
+          <w:sz w:val="32"/>
+          <w:szCs w:val="32"/>
+          <w:lang w:val="ru-RU"/>
+        </w:rPr>
+        <w:t>. Фактично вона має ідентичний вигляд до першого блоку, але деяких класів змінено</w:t>
+      </w:r>
+    </w:p>
+    <w:p>
+      <w:pPr>
+        <w:rPr>
+          <w:rFonts w:ascii="Times New Roman" w:hAnsi="Times New Roman"/>
+          <w:sz w:val="32"/>
+          <w:szCs w:val="32"/>
+          <w:lang w:val="ru-RU"/>
+        </w:rPr>
+      </w:pPr>
+      <w:r>
+        <w:rPr>
+          <w:rFonts w:ascii="Times New Roman" w:hAnsi="Times New Roman"/>
           <w:sz w:val="32"/>
           <w:szCs w:val="32"/>
           <w:lang w:val="ru-RU"/>
         </w:rPr>
         <w:drawing>
-          <wp:inline distT="0" distB="0" distL="0" distR="0" wp14:anchorId="6984FDE4" wp14:editId="755E7CD8">
-            <wp:extent cx="2929075" cy="4962976"/>
-            <wp:effectExtent l="152400" t="152400" r="367030" b="352425"/>
-            <wp:docPr id="4" name="Рисунок 4"/>
+          <wp:inline distT="0" distB="0" distL="0" distR="0" wp14:anchorId="49C28BD3" wp14:editId="781F24AF">
+            <wp:extent cx="4533900" cy="1720992"/>
+            <wp:effectExtent l="0" t="0" r="0" b="0"/>
+            <wp:docPr id="9" name="Picture 9"/>
             <wp:cNvGraphicFramePr>
               <a:graphicFrameLocks xmlns:a="http://schemas.openxmlformats.org/drawingml/2006/main" noChangeAspect="1"/>
             </wp:cNvGraphicFramePr>
@@ -1152,21 +1353,11 @@
                   <pic:spPr>
                     <a:xfrm>
                       <a:off x="0" y="0"/>
-                      <a:ext cx="2929075" cy="4962976"/>
+                      <a:ext cx="4550996" cy="1727482"/>
                     </a:xfrm>
                     <a:prstGeom prst="rect">
                       <a:avLst/>
                     </a:prstGeom>
-                    <a:ln>
-                      <a:noFill/>
-                    </a:ln>
-                    <a:effectLst>
-                      <a:outerShdw blurRad="292100" dist="139700" dir="2700000" algn="tl" rotWithShape="0">
-                        <a:srgbClr val="333333">
-                          <a:alpha val="65000"/>
-                        </a:srgbClr>
-                      </a:outerShdw>
-                    </a:effectLst>
                   </pic:spPr>
                 </pic:pic>
               </a:graphicData>
@@ -1181,63 +1372,153 @@
           <w:rFonts w:ascii="Times New Roman" w:hAnsi="Times New Roman"/>
           <w:sz w:val="32"/>
           <w:szCs w:val="32"/>
-        </w:rPr>
-      </w:pPr>
-      <w:r>
-        <w:rPr>
-          <w:rFonts w:ascii="Times New Roman" w:hAnsi="Times New Roman"/>
-          <w:sz w:val="32"/>
-          <w:szCs w:val="32"/>
-          <w:lang w:val="ru-RU"/>
-        </w:rPr>
-        <w:lastRenderedPageBreak/>
-        <w:t xml:space="preserve">В </w:t>
-      </w:r>
-      <w:r>
-        <w:rPr>
-          <w:rFonts w:ascii="Times New Roman" w:hAnsi="Times New Roman"/>
-          <w:sz w:val="32"/>
-          <w:szCs w:val="32"/>
-        </w:rPr>
-        <w:t>результаті наша веб-сторінк</w:t>
-      </w:r>
-      <w:r>
-        <w:rPr>
-          <w:rFonts w:ascii="Times New Roman" w:hAnsi="Times New Roman"/>
-          <w:sz w:val="32"/>
-          <w:szCs w:val="32"/>
-        </w:rPr>
-        <w:t>а</w:t>
-      </w:r>
-      <w:r>
-        <w:rPr>
-          <w:rFonts w:ascii="Times New Roman" w:hAnsi="Times New Roman"/>
-          <w:sz w:val="32"/>
-          <w:szCs w:val="32"/>
-        </w:rPr>
-        <w:t xml:space="preserve"> виглядає так (обидва варіанти):</w:t>
-      </w:r>
-    </w:p>
-    <w:p>
-      <w:pPr>
-        <w:rPr>
-          <w:rFonts w:ascii="Times New Roman" w:hAnsi="Times New Roman"/>
-          <w:sz w:val="32"/>
-          <w:szCs w:val="32"/>
-        </w:rPr>
-      </w:pPr>
-      <w:r>
-        <w:rPr>
-          <w:rFonts w:ascii="Times New Roman" w:hAnsi="Times New Roman"/>
-          <w:noProof/>
+          <w:lang w:val="ru-RU"/>
+        </w:rPr>
+      </w:pPr>
+    </w:p>
+    <w:p>
+      <w:pPr>
+        <w:rPr>
+          <w:rFonts w:ascii="Times New Roman" w:hAnsi="Times New Roman"/>
+          <w:sz w:val="32"/>
+          <w:szCs w:val="32"/>
+          <w:lang w:val="ru-RU"/>
+        </w:rPr>
+      </w:pPr>
+      <w:r>
+        <w:rPr>
+          <w:rFonts w:ascii="Times New Roman" w:hAnsi="Times New Roman"/>
+          <w:sz w:val="32"/>
+          <w:szCs w:val="32"/>
+          <w:lang w:val="ru-RU"/>
+        </w:rPr>
+        <w:t>5</w:t>
+      </w:r>
+      <w:r>
+        <w:rPr>
+          <w:rFonts w:ascii="Times New Roman" w:hAnsi="Times New Roman"/>
+          <w:sz w:val="32"/>
+          <w:szCs w:val="32"/>
+          <w:lang w:val="ru-RU"/>
+        </w:rPr>
+        <w:t xml:space="preserve">) </w:t>
+      </w:r>
+      <w:r>
+        <w:rPr>
+          <w:rFonts w:ascii="Times New Roman" w:hAnsi="Times New Roman"/>
+          <w:sz w:val="32"/>
+          <w:szCs w:val="32"/>
+        </w:rPr>
+        <w:t xml:space="preserve">Додамо стилі та використаємо технологію </w:t>
+      </w:r>
+      <w:r>
+        <w:rPr>
+          <w:rFonts w:ascii="Times New Roman" w:hAnsi="Times New Roman"/>
+          <w:sz w:val="32"/>
+          <w:szCs w:val="32"/>
+          <w:lang w:val="en-US"/>
+        </w:rPr>
+        <w:t>flex</w:t>
+      </w:r>
+      <w:r>
+        <w:rPr>
+          <w:rFonts w:ascii="Times New Roman" w:hAnsi="Times New Roman"/>
+          <w:sz w:val="32"/>
+          <w:szCs w:val="32"/>
+        </w:rPr>
+        <w:t xml:space="preserve">. </w:t>
+      </w:r>
+      <w:r>
+        <w:rPr>
+          <w:rFonts w:ascii="Times New Roman" w:hAnsi="Times New Roman"/>
+          <w:sz w:val="32"/>
+          <w:szCs w:val="32"/>
+          <w:lang w:val="en-US"/>
+        </w:rPr>
+        <w:t>Flex</w:t>
+      </w:r>
+      <w:r>
+        <w:rPr>
+          <w:rFonts w:ascii="Times New Roman" w:hAnsi="Times New Roman"/>
+          <w:sz w:val="32"/>
+          <w:szCs w:val="32"/>
+        </w:rPr>
+        <w:t>-</w:t>
+      </w:r>
+      <w:proofErr w:type="gramStart"/>
+      <w:r>
+        <w:rPr>
+          <w:rFonts w:ascii="Times New Roman" w:hAnsi="Times New Roman"/>
+          <w:sz w:val="32"/>
+          <w:szCs w:val="32"/>
+          <w:lang w:val="en-US"/>
+        </w:rPr>
+        <w:t>direction</w:t>
+      </w:r>
+      <w:r>
+        <w:rPr>
+          <w:rFonts w:ascii="Times New Roman" w:hAnsi="Times New Roman"/>
+          <w:sz w:val="32"/>
+          <w:szCs w:val="32"/>
+        </w:rPr>
+        <w:t>:</w:t>
+      </w:r>
+      <w:r>
+        <w:rPr>
+          <w:rFonts w:ascii="Times New Roman" w:hAnsi="Times New Roman"/>
+          <w:sz w:val="32"/>
+          <w:szCs w:val="32"/>
+          <w:lang w:val="en-US"/>
+        </w:rPr>
+        <w:t>column</w:t>
+      </w:r>
+      <w:proofErr w:type="gramEnd"/>
+      <w:r>
+        <w:rPr>
+          <w:rFonts w:ascii="Times New Roman" w:hAnsi="Times New Roman"/>
+          <w:sz w:val="32"/>
+          <w:szCs w:val="32"/>
+        </w:rPr>
+        <w:t xml:space="preserve"> робимо щоб задати напрямок блокам, </w:t>
+      </w:r>
+      <w:r>
+        <w:rPr>
+          <w:rFonts w:ascii="Times New Roman" w:hAnsi="Times New Roman"/>
+          <w:sz w:val="32"/>
+          <w:szCs w:val="32"/>
+          <w:lang w:val="ru-RU"/>
+        </w:rPr>
+        <w:t>в нашому випадку вони стануть як колонки</w:t>
+      </w:r>
+      <w:r>
+        <w:rPr>
+          <w:rFonts w:ascii="Times New Roman" w:hAnsi="Times New Roman"/>
+          <w:sz w:val="32"/>
+          <w:szCs w:val="32"/>
+          <w:lang w:val="ru-RU"/>
+        </w:rPr>
+        <w:t xml:space="preserve"> (поруч одне з одним)</w:t>
+      </w:r>
+    </w:p>
+    <w:p>
+      <w:pPr>
+        <w:rPr>
+          <w:rFonts w:ascii="Times New Roman" w:hAnsi="Times New Roman"/>
+          <w:sz w:val="32"/>
+          <w:szCs w:val="32"/>
+        </w:rPr>
+      </w:pPr>
+      <w:r>
+        <w:rPr>
+          <w:rFonts w:ascii="Times New Roman" w:hAnsi="Times New Roman"/>
           <w:sz w:val="32"/>
           <w:szCs w:val="32"/>
         </w:rPr>
         <w:drawing>
-          <wp:inline distT="0" distB="0" distL="0" distR="0" wp14:anchorId="5719420F" wp14:editId="6B43E814">
-            <wp:extent cx="5303386" cy="2607758"/>
-            <wp:effectExtent l="133350" t="114300" r="145415" b="173990"/>
-            <wp:docPr id="5" name="Рисунок 5"/>
+          <wp:inline distT="0" distB="0" distL="0" distR="0" wp14:anchorId="6E27AEF4" wp14:editId="12E3B5CC">
+            <wp:extent cx="2805373" cy="2819400"/>
+            <wp:effectExtent l="0" t="0" r="0" b="0"/>
+            <wp:docPr id="10" name="Picture 10"/>
             <wp:cNvGraphicFramePr>
               <a:graphicFrameLocks xmlns:a="http://schemas.openxmlformats.org/drawingml/2006/main" noChangeAspect="1"/>
             </wp:cNvGraphicFramePr>
@@ -1257,41 +1538,11 @@
                   <pic:spPr>
                     <a:xfrm>
                       <a:off x="0" y="0"/>
-                      <a:ext cx="5311538" cy="2611767"/>
+                      <a:ext cx="2812229" cy="2826291"/>
                     </a:xfrm>
                     <a:prstGeom prst="rect">
                       <a:avLst/>
                     </a:prstGeom>
-                    <a:solidFill>
-                      <a:srgbClr val="FFFFFF">
-                        <a:shade val="85000"/>
-                      </a:srgbClr>
-                    </a:solidFill>
-                    <a:ln w="88900" cap="sq">
-                      <a:solidFill>
-                        <a:srgbClr val="FFFFFF"/>
-                      </a:solidFill>
-                      <a:miter lim="800000"/>
-                    </a:ln>
-                    <a:effectLst>
-                      <a:outerShdw blurRad="55000" dist="18000" dir="5400000" algn="tl" rotWithShape="0">
-                        <a:srgbClr val="000000">
-                          <a:alpha val="40000"/>
-                        </a:srgbClr>
-                      </a:outerShdw>
-                    </a:effectLst>
-                    <a:scene3d>
-                      <a:camera prst="orthographicFront"/>
-                      <a:lightRig rig="twoPt" dir="t">
-                        <a:rot lat="0" lon="0" rev="7200000"/>
-                      </a:lightRig>
-                    </a:scene3d>
-                    <a:sp3d>
-                      <a:bevelT w="25400" h="19050"/>
-                      <a:contourClr>
-                        <a:srgbClr val="FFFFFF"/>
-                      </a:contourClr>
-                    </a:sp3d>
                   </pic:spPr>
                 </pic:pic>
               </a:graphicData>
@@ -1306,20 +1557,122 @@
           <w:rFonts w:ascii="Times New Roman" w:hAnsi="Times New Roman"/>
           <w:sz w:val="32"/>
           <w:szCs w:val="32"/>
-        </w:rPr>
-      </w:pPr>
-      <w:r>
-        <w:rPr>
-          <w:rFonts w:ascii="Times New Roman" w:hAnsi="Times New Roman"/>
-          <w:noProof/>
+          <w:lang w:val="ru-RU"/>
+        </w:rPr>
+      </w:pPr>
+    </w:p>
+    <w:p>
+      <w:pPr>
+        <w:rPr>
+          <w:rFonts w:ascii="Times New Roman" w:hAnsi="Times New Roman"/>
+          <w:sz w:val="32"/>
+          <w:szCs w:val="32"/>
+          <w:lang w:val="ru-RU"/>
+        </w:rPr>
+      </w:pPr>
+    </w:p>
+    <w:p>
+      <w:pPr>
+        <w:rPr>
+          <w:rFonts w:ascii="Times New Roman" w:hAnsi="Times New Roman"/>
+          <w:sz w:val="32"/>
+          <w:szCs w:val="32"/>
+          <w:lang w:val="ru-RU"/>
+        </w:rPr>
+      </w:pPr>
+    </w:p>
+    <w:p>
+      <w:pPr>
+        <w:rPr>
+          <w:rFonts w:ascii="Times New Roman" w:hAnsi="Times New Roman"/>
+          <w:sz w:val="32"/>
+          <w:szCs w:val="32"/>
+          <w:lang w:val="ru-RU"/>
+        </w:rPr>
+      </w:pPr>
+    </w:p>
+    <w:p>
+      <w:pPr>
+        <w:rPr>
+          <w:rFonts w:ascii="Times New Roman" w:hAnsi="Times New Roman"/>
+          <w:sz w:val="32"/>
+          <w:szCs w:val="32"/>
+          <w:lang w:val="ru-RU"/>
+        </w:rPr>
+      </w:pPr>
+    </w:p>
+    <w:p>
+      <w:pPr>
+        <w:rPr>
+          <w:rFonts w:ascii="Times New Roman" w:hAnsi="Times New Roman"/>
+          <w:sz w:val="32"/>
+          <w:szCs w:val="32"/>
+          <w:lang w:val="ru-RU"/>
+        </w:rPr>
+      </w:pPr>
+    </w:p>
+    <w:p>
+      <w:pPr>
+        <w:rPr>
+          <w:rFonts w:ascii="Times New Roman" w:hAnsi="Times New Roman"/>
+          <w:sz w:val="32"/>
+          <w:szCs w:val="32"/>
+        </w:rPr>
+      </w:pPr>
+      <w:r>
+        <w:rPr>
+          <w:rFonts w:ascii="Times New Roman" w:hAnsi="Times New Roman"/>
+          <w:sz w:val="32"/>
+          <w:szCs w:val="32"/>
+          <w:lang w:val="ru-RU"/>
+        </w:rPr>
+        <w:lastRenderedPageBreak/>
+        <w:t xml:space="preserve">В </w:t>
+      </w:r>
+      <w:r>
+        <w:rPr>
+          <w:rFonts w:ascii="Times New Roman" w:hAnsi="Times New Roman"/>
+          <w:sz w:val="32"/>
+          <w:szCs w:val="32"/>
+        </w:rPr>
+        <w:t>результаті наша веб-сторінк</w:t>
+      </w:r>
+      <w:r>
+        <w:rPr>
+          <w:rFonts w:ascii="Times New Roman" w:hAnsi="Times New Roman"/>
+          <w:sz w:val="32"/>
+          <w:szCs w:val="32"/>
+        </w:rPr>
+        <w:t>а</w:t>
+      </w:r>
+      <w:r>
+        <w:rPr>
+          <w:rFonts w:ascii="Times New Roman" w:hAnsi="Times New Roman"/>
+          <w:sz w:val="32"/>
+          <w:szCs w:val="32"/>
+        </w:rPr>
+        <w:t xml:space="preserve"> виглядає так (обидва варіанти):</w:t>
+      </w:r>
+    </w:p>
+    <w:p>
+      <w:pPr>
+        <w:rPr>
+          <w:rFonts w:ascii="Times New Roman" w:hAnsi="Times New Roman"/>
+          <w:sz w:val="32"/>
+          <w:szCs w:val="32"/>
+        </w:rPr>
+      </w:pPr>
+      <w:r>
+        <w:rPr>
+          <w:rFonts w:ascii="Times New Roman" w:hAnsi="Times New Roman"/>
           <w:sz w:val="32"/>
           <w:szCs w:val="32"/>
         </w:rPr>
         <w:drawing>
-          <wp:inline distT="0" distB="0" distL="0" distR="0" wp14:anchorId="6EB42D59" wp14:editId="700F7C41">
-            <wp:extent cx="5273767" cy="2593194"/>
-            <wp:effectExtent l="133350" t="114300" r="155575" b="169545"/>
-            <wp:docPr id="6" name="Рисунок 6"/>
+          <wp:inline distT="0" distB="0" distL="0" distR="0" wp14:anchorId="407E4484" wp14:editId="27002D21">
+            <wp:extent cx="5871889" cy="3644900"/>
+            <wp:effectExtent l="0" t="0" r="0" b="0"/>
+            <wp:docPr id="11" name="Picture 11"/>
             <wp:cNvGraphicFramePr>
               <a:graphicFrameLocks xmlns:a="http://schemas.openxmlformats.org/drawingml/2006/main" noChangeAspect="1"/>
             </wp:cNvGraphicFramePr>
@@ -1331,7 +1684,7 @@
                     <pic:cNvPicPr/>
                   </pic:nvPicPr>
                   <pic:blipFill>
-                    <a:blip r:embed="rId10"/>
+                    <a:blip r:embed="rId11"/>
                     <a:stretch>
                       <a:fillRect/>
                     </a:stretch>
@@ -1339,41 +1692,11 @@
                   <pic:spPr>
                     <a:xfrm>
                       <a:off x="0" y="0"/>
-                      <a:ext cx="5275598" cy="2594094"/>
+                      <a:ext cx="5879681" cy="3649737"/>
                     </a:xfrm>
                     <a:prstGeom prst="rect">
                       <a:avLst/>
                     </a:prstGeom>
-                    <a:solidFill>
-                      <a:srgbClr val="FFFFFF">
-                        <a:shade val="85000"/>
-                      </a:srgbClr>
-                    </a:solidFill>
-                    <a:ln w="88900" cap="sq">
-                      <a:solidFill>
-                        <a:srgbClr val="FFFFFF"/>
-                      </a:solidFill>
-                      <a:miter lim="800000"/>
-                    </a:ln>
-                    <a:effectLst>
-                      <a:outerShdw blurRad="55000" dist="18000" dir="5400000" algn="tl" rotWithShape="0">
-                        <a:srgbClr val="000000">
-                          <a:alpha val="40000"/>
-                        </a:srgbClr>
-                      </a:outerShdw>
-                    </a:effectLst>
-                    <a:scene3d>
-                      <a:camera prst="orthographicFront"/>
-                      <a:lightRig rig="twoPt" dir="t">
-                        <a:rot lat="0" lon="0" rev="7200000"/>
-                      </a:lightRig>
-                    </a:scene3d>
-                    <a:sp3d>
-                      <a:bevelT w="25400" h="19050"/>
-                      <a:contourClr>
-                        <a:srgbClr val="FFFFFF"/>
-                      </a:contourClr>
-                    </a:sp3d>
                   </pic:spPr>
                 </pic:pic>
               </a:graphicData>
@@ -1384,6 +1707,15 @@
     </w:p>
     <w:p>
       <w:pPr>
+        <w:rPr>
+          <w:rFonts w:ascii="Times New Roman" w:hAnsi="Times New Roman"/>
+          <w:sz w:val="32"/>
+          <w:szCs w:val="32"/>
+        </w:rPr>
+      </w:pPr>
+    </w:p>
+    <w:p>
+      <w:pPr>
         <w:tabs>
           <w:tab w:val="left" w:pos="3837"/>
         </w:tabs>
@@ -1651,10 +1983,10 @@
           <w:szCs w:val="32"/>
         </w:rPr>
       </w:pPr>
-      <w:hyperlink r:id="rId11" w:history="1">
+      <w:hyperlink r:id="rId12" w:history="1">
         <w:r>
           <w:rPr>
-            <w:rStyle w:val="a3"/>
+            <w:rStyle w:val="Hyperlink"/>
             <w:rFonts w:ascii="Times New Roman" w:hAnsi="Times New Roman"/>
             <w:sz w:val="32"/>
             <w:szCs w:val="32"/>
@@ -2068,7 +2400,7 @@
     <w:lsdException w:name="Unresolved Mention" w:semiHidden="1" w:unhideWhenUsed="1"/>
     <w:lsdException w:name="Smart Link" w:semiHidden="1" w:unhideWhenUsed="1"/>
   </w:latentStyles>
-  <w:style w:type="paragraph" w:default="1" w:styleId="a">
+  <w:style w:type="paragraph" w:default="1" w:styleId="Normal">
     <w:name w:val="Normal"/>
     <w:qFormat/>
     <w:rsid w:val="00E86C4C"/>
@@ -2081,13 +2413,13 @@
       <w:lang w:val="uk-UA" w:eastAsia="zh-CN"/>
     </w:rPr>
   </w:style>
-  <w:style w:type="character" w:default="1" w:styleId="a0">
+  <w:style w:type="character" w:default="1" w:styleId="DefaultParagraphFont">
     <w:name w:val="Default Paragraph Font"/>
     <w:uiPriority w:val="1"/>
     <w:semiHidden/>
     <w:unhideWhenUsed/>
   </w:style>
-  <w:style w:type="table" w:default="1" w:styleId="a1">
+  <w:style w:type="table" w:default="1" w:styleId="TableNormal">
     <w:name w:val="Normal Table"/>
     <w:uiPriority w:val="99"/>
     <w:semiHidden/>
@@ -2102,15 +2434,15 @@
       </w:tblCellMar>
     </w:tblPr>
   </w:style>
-  <w:style w:type="numbering" w:default="1" w:styleId="a2">
+  <w:style w:type="numbering" w:default="1" w:styleId="NoList">
     <w:name w:val="No List"/>
     <w:uiPriority w:val="99"/>
     <w:semiHidden/>
     <w:unhideWhenUsed/>
   </w:style>
-  <w:style w:type="character" w:styleId="a3">
+  <w:style w:type="character" w:styleId="Hyperlink">
     <w:name w:val="Hyperlink"/>
-    <w:basedOn w:val="a0"/>
+    <w:basedOn w:val="DefaultParagraphFont"/>
     <w:uiPriority w:val="99"/>
     <w:unhideWhenUsed/>
     <w:rsid w:val="00E86C4C"/>
@@ -2119,9 +2451,9 @@
       <w:u w:val="single"/>
     </w:rPr>
   </w:style>
-  <w:style w:type="character" w:styleId="a4">
+  <w:style w:type="character" w:styleId="UnresolvedMention">
     <w:name w:val="Unresolved Mention"/>
-    <w:basedOn w:val="a0"/>
+    <w:basedOn w:val="DefaultParagraphFont"/>
     <w:uiPriority w:val="99"/>
     <w:semiHidden/>
     <w:unhideWhenUsed/>

</xml_diff>